<commit_message>
nhat ki tuan 1
</commit_message>
<xml_diff>
--- a/Exercise/N07_1_ApplicationDevelopment_NHATKY.docx
+++ b/Exercise/N07_1_ApplicationDevelopment_NHATKY.docx
@@ -829,7 +829,7 @@
                 <w:sz w:val="26"/>
                 <w:szCs w:val="26"/>
               </w:rPr>
-              <w:t>75%</w:t>
+              <w:t>75</w:t>
             </w:r>
             <w:r>
               <w:rPr>
@@ -855,7 +855,7 @@
             <w:pPr>
               <w:rPr>
                 <w:rFonts w:ascii="Times New Roman" w:hAnsi="Times New Roman" w:cs="Times New Roman"/>
-                <w:b/>
+                <w:bCs/>
                 <w:sz w:val="26"/>
                 <w:szCs w:val="26"/>
               </w:rPr>
@@ -875,7 +875,7 @@
             <w:pPr>
               <w:rPr>
                 <w:rFonts w:ascii="Times New Roman" w:hAnsi="Times New Roman" w:cs="Times New Roman"/>
-                <w:b/>
+                <w:bCs/>
                 <w:sz w:val="26"/>
                 <w:szCs w:val="26"/>
               </w:rPr>
@@ -883,7 +883,7 @@
             <w:r>
               <w:rPr>
                 <w:rFonts w:ascii="Times New Roman" w:hAnsi="Times New Roman" w:cs="Times New Roman"/>
-                <w:b/>
+                <w:bCs/>
                 <w:sz w:val="26"/>
                 <w:szCs w:val="26"/>
               </w:rPr>
@@ -892,7 +892,7 @@
             <w:r>
               <w:rPr>
                 <w:rFonts w:ascii="Times New Roman" w:hAnsi="Times New Roman" w:cs="Times New Roman"/>
-                <w:b/>
+                <w:bCs/>
                 <w:sz w:val="26"/>
                 <w:szCs w:val="26"/>
               </w:rPr>
@@ -946,15 +946,7 @@
                 <w:sz w:val="26"/>
                 <w:szCs w:val="26"/>
               </w:rPr>
-              <w:t>3</w:t>
-            </w:r>
-            <w:r>
-              <w:rPr>
-                <w:rFonts w:ascii="Times New Roman" w:hAnsi="Times New Roman" w:cs="Times New Roman"/>
-                <w:sz w:val="26"/>
-                <w:szCs w:val="26"/>
-              </w:rPr>
-              <w:t xml:space="preserve">. Lên kế hoạch thực hiện cho các tuần </w:t>
+              <w:t xml:space="preserve">3. Lên kế hoạch thực hiện cho các tuần </w:t>
             </w:r>
           </w:p>
         </w:tc>
@@ -1090,15 +1082,7 @@
                 <w:sz w:val="26"/>
                 <w:szCs w:val="26"/>
               </w:rPr>
-              <w:t>4</w:t>
-            </w:r>
-            <w:r>
-              <w:rPr>
-                <w:rFonts w:ascii="Times New Roman" w:hAnsi="Times New Roman" w:cs="Times New Roman"/>
-                <w:sz w:val="26"/>
-                <w:szCs w:val="26"/>
-              </w:rPr>
-              <w:t>. Phân chia công việc nhóm</w:t>
+              <w:t>4. Phân chia công việc nhóm</w:t>
             </w:r>
           </w:p>
         </w:tc>

</xml_diff>